<commit_message>
modify ppt and change domain model
</commit_message>
<xml_diff>
--- a/HW5.docx
+++ b/HW5.docx
@@ -830,23 +830,7 @@
                 <w:rFonts w:cs="Times New Roman"/>
                 <w:noProof/>
               </w:rPr>
-              <w:t>Change Hist</w:t>
-            </w:r>
-            <w:r>
-              <w:rPr>
-                <w:rStyle w:val="af3"/>
-                <w:rFonts w:cs="Times New Roman"/>
-                <w:noProof/>
-              </w:rPr>
-              <w:t>o</w:t>
-            </w:r>
-            <w:r>
-              <w:rPr>
-                <w:rStyle w:val="af3"/>
-                <w:rFonts w:cs="Times New Roman"/>
-                <w:noProof/>
-              </w:rPr>
-              <w:t>ry</w:t>
+              <w:t>Change History</w:t>
             </w:r>
             <w:r>
               <w:rPr>
@@ -3685,43 +3669,43 @@
               <w:widowControl/>
               <w:ind w:left="0"/>
               <w:rPr>
+                <w:rFonts w:cs="Times New Roman"/>
+                <w:sz w:val="28"/>
+              </w:rPr>
+            </w:pPr>
+            <w:r>
+              <w:rPr>
+                <w:rFonts w:cs="Times New Roman"/>
+                <w:sz w:val="28"/>
+              </w:rPr>
+              <w:t>6</w:t>
+            </w:r>
+          </w:p>
+        </w:tc>
+        <w:tc>
+          <w:tcPr>
+            <w:tcW w:w="4220" w:type="dxa"/>
+          </w:tcPr>
+          <w:p>
+            <w:pPr>
+              <w:widowControl/>
+              <w:rPr>
+                <w:rFonts w:cs="Times New Roman"/>
+                <w:sz w:val="28"/>
+              </w:rPr>
+            </w:pPr>
+            <w:r>
+              <w:rPr>
+                <w:rFonts w:cs="Times New Roman"/>
+                <w:sz w:val="28"/>
+              </w:rPr>
+              <w:t>A</w:t>
+            </w:r>
+            <w:r>
+              <w:rPr>
                 <w:rFonts w:cs="Times New Roman" w:hint="eastAsia"/>
                 <w:sz w:val="28"/>
               </w:rPr>
-            </w:pPr>
-            <w:r>
-              <w:rPr>
-                <w:rFonts w:cs="Times New Roman"/>
-                <w:sz w:val="28"/>
-              </w:rPr>
-              <w:t>6</w:t>
-            </w:r>
-          </w:p>
-        </w:tc>
-        <w:tc>
-          <w:tcPr>
-            <w:tcW w:w="4220" w:type="dxa"/>
-          </w:tcPr>
-          <w:p>
-            <w:pPr>
-              <w:widowControl/>
-              <w:rPr>
-                <w:rFonts w:cs="Times New Roman"/>
-                <w:sz w:val="28"/>
-              </w:rPr>
-            </w:pPr>
-            <w:r>
-              <w:rPr>
-                <w:rFonts w:cs="Times New Roman"/>
-                <w:sz w:val="28"/>
-              </w:rPr>
-              <w:t>A</w:t>
-            </w:r>
-            <w:r>
-              <w:rPr>
-                <w:rFonts w:cs="Times New Roman" w:hint="eastAsia"/>
-                <w:sz w:val="28"/>
-              </w:rPr>
               <w:t xml:space="preserve">dd </w:t>
             </w:r>
             <w:r>
@@ -3729,21 +3713,7 @@
                 <w:rFonts w:cs="Times New Roman"/>
                 <w:sz w:val="28"/>
               </w:rPr>
-              <w:t xml:space="preserve">System </w:t>
-            </w:r>
-            <w:r>
-              <w:rPr>
-                <w:rFonts w:cs="Times New Roman"/>
-                <w:sz w:val="28"/>
-              </w:rPr>
-              <w:t xml:space="preserve">Sequence </w:t>
-            </w:r>
-            <w:r>
-              <w:rPr>
-                <w:rFonts w:cs="Times New Roman"/>
-                <w:sz w:val="28"/>
-              </w:rPr>
-              <w:t>Diagram</w:t>
+              <w:t>System Sequence Diagram</w:t>
             </w:r>
             <w:r>
               <w:rPr>
@@ -3765,7 +3735,7 @@
               <w:widowControl/>
               <w:ind w:left="0"/>
               <w:rPr>
-                <w:rFonts w:cs="Times New Roman" w:hint="eastAsia"/>
+                <w:rFonts w:cs="Times New Roman"/>
                 <w:sz w:val="28"/>
               </w:rPr>
             </w:pPr>
@@ -3836,60 +3806,39 @@
                 <w:rFonts w:cs="Times New Roman"/>
                 <w:sz w:val="28"/>
               </w:rPr>
-              <w:t>Modify</w:t>
-            </w:r>
-            <w:r>
-              <w:rPr>
-                <w:rFonts w:cs="Times New Roman"/>
-                <w:sz w:val="28"/>
-              </w:rPr>
-              <w:t xml:space="preserve"> Use Case Diagram</w:t>
-            </w:r>
-          </w:p>
-          <w:p>
-            <w:pPr>
-              <w:widowControl/>
-              <w:rPr>
-                <w:rFonts w:cs="Times New Roman"/>
-                <w:sz w:val="28"/>
-              </w:rPr>
-            </w:pPr>
-            <w:r>
-              <w:rPr>
-                <w:rFonts w:cs="Times New Roman"/>
-                <w:sz w:val="28"/>
-              </w:rPr>
-              <w:t>Modify</w:t>
-            </w:r>
-            <w:r>
-              <w:rPr>
-                <w:rFonts w:cs="Times New Roman"/>
-                <w:sz w:val="28"/>
-              </w:rPr>
-              <w:t xml:space="preserve"> Domain Model</w:t>
-            </w:r>
-          </w:p>
-          <w:p>
-            <w:pPr>
-              <w:widowControl/>
-              <w:rPr>
-                <w:rFonts w:cs="Times New Roman"/>
-                <w:sz w:val="28"/>
-              </w:rPr>
-            </w:pPr>
-            <w:r>
-              <w:rPr>
-                <w:rFonts w:cs="Times New Roman"/>
-                <w:sz w:val="28"/>
-              </w:rPr>
-              <w:t>Modify</w:t>
-            </w:r>
-            <w:r>
-              <w:rPr>
-                <w:rFonts w:cs="Times New Roman"/>
-                <w:sz w:val="28"/>
-              </w:rPr>
-              <w:t xml:space="preserve"> Class Diagram</w:t>
+              <w:t>Modify Use Case Diagram</w:t>
+            </w:r>
+          </w:p>
+          <w:p>
+            <w:pPr>
+              <w:widowControl/>
+              <w:rPr>
+                <w:rFonts w:cs="Times New Roman"/>
+                <w:sz w:val="28"/>
+              </w:rPr>
+            </w:pPr>
+            <w:r>
+              <w:rPr>
+                <w:rFonts w:cs="Times New Roman"/>
+                <w:sz w:val="28"/>
+              </w:rPr>
+              <w:t>Modify Domain Model</w:t>
+            </w:r>
+          </w:p>
+          <w:p>
+            <w:pPr>
+              <w:widowControl/>
+              <w:rPr>
+                <w:rFonts w:cs="Times New Roman"/>
+                <w:sz w:val="28"/>
+              </w:rPr>
+            </w:pPr>
+            <w:r>
+              <w:rPr>
+                <w:rFonts w:cs="Times New Roman"/>
+                <w:sz w:val="28"/>
+              </w:rPr>
+              <w:t>Modify Class Diagram</w:t>
             </w:r>
           </w:p>
         </w:tc>
@@ -3903,7 +3852,7 @@
               <w:widowControl/>
               <w:ind w:left="0"/>
               <w:rPr>
-                <w:rFonts w:cs="Times New Roman" w:hint="eastAsia"/>
+                <w:rFonts w:cs="Times New Roman"/>
                 <w:sz w:val="28"/>
               </w:rPr>
             </w:pPr>
@@ -3935,23 +3884,46 @@
               <w:widowControl/>
               <w:ind w:left="0"/>
               <w:rPr>
+                <w:rFonts w:cs="Times New Roman"/>
+                <w:sz w:val="28"/>
+              </w:rPr>
+            </w:pPr>
+            <w:r>
+              <w:rPr>
                 <w:rFonts w:cs="Times New Roman" w:hint="eastAsia"/>
                 <w:sz w:val="28"/>
               </w:rPr>
+              <w:t>8</w:t>
+            </w:r>
+          </w:p>
+        </w:tc>
+        <w:tc>
+          <w:tcPr>
+            <w:tcW w:w="4220" w:type="dxa"/>
+          </w:tcPr>
+          <w:p>
+            <w:pPr>
+              <w:widowControl/>
+              <w:rPr>
+                <w:rFonts w:cs="Times New Roman"/>
+                <w:sz w:val="28"/>
+              </w:rPr>
             </w:pPr>
             <w:r>
               <w:rPr>
                 <w:rFonts w:cs="Times New Roman" w:hint="eastAsia"/>
                 <w:sz w:val="28"/>
               </w:rPr>
-              <w:t>8</w:t>
-            </w:r>
-          </w:p>
-        </w:tc>
-        <w:tc>
-          <w:tcPr>
-            <w:tcW w:w="4220" w:type="dxa"/>
-          </w:tcPr>
+              <w:t>Add S</w:t>
+            </w:r>
+            <w:r>
+              <w:rPr>
+                <w:rFonts w:cs="Times New Roman"/>
+                <w:sz w:val="28"/>
+              </w:rPr>
+              <w:t>ource Code of Project</w:t>
+            </w:r>
+          </w:p>
           <w:p>
             <w:pPr>
               <w:widowControl/>
@@ -3965,64 +3937,34 @@
                 <w:rFonts w:cs="Times New Roman" w:hint="eastAsia"/>
                 <w:sz w:val="28"/>
               </w:rPr>
-              <w:t>Add S</w:t>
-            </w:r>
-            <w:r>
-              <w:rPr>
-                <w:rFonts w:cs="Times New Roman"/>
-                <w:sz w:val="28"/>
-              </w:rPr>
-              <w:t>ource Code of Project</w:t>
-            </w:r>
-          </w:p>
-          <w:p>
-            <w:pPr>
-              <w:widowControl/>
-              <w:rPr>
-                <w:rFonts w:cs="Times New Roman"/>
-                <w:sz w:val="28"/>
-              </w:rPr>
-            </w:pPr>
+              <w:t>A</w:t>
+            </w:r>
+            <w:r>
+              <w:rPr>
+                <w:rFonts w:cs="Times New Roman"/>
+                <w:sz w:val="28"/>
+              </w:rPr>
+              <w:t xml:space="preserve">dd </w:t>
+            </w:r>
             <w:r>
               <w:rPr>
                 <w:rFonts w:cs="Times New Roman" w:hint="eastAsia"/>
                 <w:sz w:val="28"/>
               </w:rPr>
-              <w:t>A</w:t>
-            </w:r>
-            <w:r>
-              <w:rPr>
-                <w:rFonts w:cs="Times New Roman"/>
-                <w:sz w:val="28"/>
-              </w:rPr>
-              <w:t xml:space="preserve">dd </w:t>
+              <w:t>S</w:t>
+            </w:r>
+            <w:r>
+              <w:rPr>
+                <w:rFonts w:cs="Times New Roman"/>
+                <w:sz w:val="28"/>
+              </w:rPr>
+              <w:t xml:space="preserve">ource Code of Test Case of </w:t>
             </w:r>
             <w:r>
               <w:rPr>
                 <w:rFonts w:cs="Times New Roman" w:hint="eastAsia"/>
                 <w:sz w:val="28"/>
               </w:rPr>
-              <w:t>S</w:t>
-            </w:r>
-            <w:r>
-              <w:rPr>
-                <w:rFonts w:cs="Times New Roman"/>
-                <w:sz w:val="28"/>
-              </w:rPr>
-              <w:t>ource Code of</w:t>
-            </w:r>
-            <w:r>
-              <w:rPr>
-                <w:rFonts w:cs="Times New Roman"/>
-                <w:sz w:val="28"/>
-              </w:rPr>
-              <w:t xml:space="preserve"> Test Case of </w:t>
-            </w:r>
-            <w:r>
-              <w:rPr>
-                <w:rFonts w:cs="Times New Roman" w:hint="eastAsia"/>
-                <w:sz w:val="28"/>
-              </w:rPr>
               <w:t xml:space="preserve">Project </w:t>
             </w:r>
           </w:p>
@@ -4037,7 +3979,7 @@
               <w:widowControl/>
               <w:ind w:left="0"/>
               <w:rPr>
-                <w:rFonts w:cs="Times New Roman" w:hint="eastAsia"/>
+                <w:rFonts w:cs="Times New Roman"/>
                 <w:sz w:val="28"/>
               </w:rPr>
             </w:pPr>
@@ -10744,8 +10686,6 @@
         </w:rPr>
         <w:t xml:space="preserve"> </w:t>
       </w:r>
-      <w:bookmarkStart w:id="14" w:name="_GoBack"/>
-      <w:bookmarkEnd w:id="14"/>
     </w:p>
     <w:p>
       <w:pPr>
@@ -10783,14 +10723,14 @@
           <w:sz w:val="28"/>
         </w:rPr>
       </w:pPr>
-      <w:bookmarkStart w:id="15" w:name="_Toc513824870"/>
+      <w:bookmarkStart w:id="14" w:name="_Toc513824870"/>
       <w:r>
         <w:rPr>
           <w:sz w:val="28"/>
         </w:rPr>
         <w:t>Add Attributes</w:t>
       </w:r>
-      <w:bookmarkEnd w:id="15"/>
+      <w:bookmarkEnd w:id="14"/>
     </w:p>
     <w:p>
       <w:pPr>
@@ -10813,13 +10753,13 @@
           <wp:anchor distT="0" distB="0" distL="114300" distR="114300" simplePos="0" relativeHeight="251658240" behindDoc="0" locked="0" layoutInCell="1" allowOverlap="1" wp14:anchorId="73CBFC00" wp14:editId="738F835C">
             <wp:simplePos x="0" y="0"/>
             <wp:positionH relativeFrom="column">
-              <wp:posOffset>-346075</wp:posOffset>
+              <wp:posOffset>-344170</wp:posOffset>
             </wp:positionH>
             <wp:positionV relativeFrom="paragraph">
               <wp:posOffset>1049655</wp:posOffset>
             </wp:positionV>
-            <wp:extent cx="6379845" cy="5290185"/>
-            <wp:effectExtent l="0" t="0" r="1905" b="5715"/>
+            <wp:extent cx="6379210" cy="5290185"/>
+            <wp:effectExtent l="0" t="0" r="2540" b="5715"/>
             <wp:wrapSquare wrapText="bothSides"/>
             <wp:docPr id="13" name="圖片 13"/>
             <wp:cNvGraphicFramePr>
@@ -10847,7 +10787,7 @@
                   <pic:spPr>
                     <a:xfrm>
                       <a:off x="0" y="0"/>
-                      <a:ext cx="6379845" cy="5290185"/>
+                      <a:ext cx="6379210" cy="5290185"/>
                     </a:xfrm>
                     <a:prstGeom prst="rect">
                       <a:avLst/>
@@ -10873,6 +10813,8 @@
         </w:rPr>
         <w:br w:type="textWrapping" w:clear="all"/>
       </w:r>
+      <w:bookmarkStart w:id="15" w:name="_GoBack"/>
+      <w:bookmarkEnd w:id="15"/>
     </w:p>
     <w:p>
       <w:pPr>
@@ -19540,7 +19482,6 @@
         <w:widowControl/>
         <w:ind w:left="540"/>
         <w:rPr>
-          <w:rFonts w:hint="eastAsia"/>
           <w:noProof/>
           <w:sz w:val="28"/>
         </w:rPr>
@@ -19698,7 +19639,6 @@
       <w:pPr>
         <w:widowControl/>
         <w:rPr>
-          <w:rFonts w:hint="eastAsia"/>
           <w:noProof/>
           <w:sz w:val="28"/>
         </w:rPr>
@@ -20071,7 +20011,6 @@
         <w:widowControl/>
         <w:ind w:left="540"/>
         <w:rPr>
-          <w:rFonts w:hint="eastAsia"/>
           <w:noProof/>
           <w:sz w:val="28"/>
         </w:rPr>
@@ -24959,7 +24898,7 @@
         <w:widowControl/>
         <w:outlineLvl w:val="0"/>
         <w:rPr>
-          <w:rFonts w:cs="Times New Roman" w:hint="eastAsia"/>
+          <w:rFonts w:cs="Times New Roman"/>
           <w:b/>
           <w:sz w:val="40"/>
           <w:szCs w:val="40"/>
@@ -25278,7 +25217,6 @@
         <w:widowControl/>
         <w:ind w:left="540"/>
         <w:rPr>
-          <w:rFonts w:hint="eastAsia"/>
           <w:sz w:val="32"/>
         </w:rPr>
       </w:pPr>
@@ -25296,7 +25234,6 @@
         <w:widowControl/>
         <w:ind w:left="540"/>
         <w:rPr>
-          <w:rFonts w:hint="eastAsia"/>
           <w:sz w:val="28"/>
         </w:rPr>
       </w:pPr>
@@ -25355,7 +25292,6 @@
         <w:widowControl/>
         <w:ind w:left="540"/>
         <w:rPr>
-          <w:rFonts w:hint="eastAsia"/>
           <w:sz w:val="28"/>
         </w:rPr>
       </w:pPr>
@@ -28696,7 +28632,7 @@
             <w:pPr>
               <w:jc w:val="center"/>
               <w:rPr>
-                <w:rFonts w:eastAsia="新細明體" w:cs="Times New Roman" w:hint="eastAsia"/>
+                <w:rFonts w:eastAsia="新細明體" w:cs="Times New Roman"/>
                 <w:color w:val="000000"/>
                 <w:sz w:val="20"/>
                 <w:szCs w:val="20"/>
@@ -28944,7 +28880,7 @@
             <w:pPr>
               <w:jc w:val="center"/>
               <w:rPr>
-                <w:rFonts w:eastAsia="新細明體" w:cs="Times New Roman" w:hint="eastAsia"/>
+                <w:rFonts w:eastAsia="新細明體" w:cs="Times New Roman"/>
                 <w:color w:val="000000"/>
                 <w:sz w:val="20"/>
                 <w:szCs w:val="20"/>
@@ -29182,7 +29118,7 @@
             <w:pPr>
               <w:jc w:val="center"/>
               <w:rPr>
-                <w:rFonts w:eastAsia="新細明體" w:cs="Times New Roman" w:hint="eastAsia"/>
+                <w:rFonts w:eastAsia="新細明體" w:cs="Times New Roman"/>
                 <w:color w:val="000000"/>
                 <w:sz w:val="20"/>
                 <w:szCs w:val="20"/>
@@ -29408,7 +29344,7 @@
             <w:pPr>
               <w:jc w:val="center"/>
               <w:rPr>
-                <w:rFonts w:eastAsia="新細明體" w:cs="Times New Roman" w:hint="eastAsia"/>
+                <w:rFonts w:eastAsia="新細明體" w:cs="Times New Roman"/>
                 <w:color w:val="000000"/>
                 <w:sz w:val="20"/>
                 <w:szCs w:val="20"/>
@@ -29634,7 +29570,7 @@
             <w:pPr>
               <w:jc w:val="center"/>
               <w:rPr>
-                <w:rFonts w:eastAsia="新細明體" w:cs="Times New Roman" w:hint="eastAsia"/>
+                <w:rFonts w:eastAsia="新細明體" w:cs="Times New Roman"/>
                 <w:color w:val="000000"/>
                 <w:sz w:val="20"/>
                 <w:szCs w:val="20"/>
@@ -29860,7 +29796,7 @@
             <w:pPr>
               <w:jc w:val="center"/>
               <w:rPr>
-                <w:rFonts w:eastAsia="新細明體" w:cs="Times New Roman" w:hint="eastAsia"/>
+                <w:rFonts w:eastAsia="新細明體" w:cs="Times New Roman"/>
                 <w:color w:val="000000"/>
                 <w:sz w:val="20"/>
                 <w:szCs w:val="20"/>
@@ -30086,7 +30022,7 @@
             <w:pPr>
               <w:jc w:val="center"/>
               <w:rPr>
-                <w:rFonts w:eastAsia="新細明體" w:cs="Times New Roman" w:hint="eastAsia"/>
+                <w:rFonts w:eastAsia="新細明體" w:cs="Times New Roman"/>
                 <w:color w:val="000000"/>
                 <w:sz w:val="20"/>
                 <w:szCs w:val="20"/>
@@ -30312,7 +30248,7 @@
             <w:pPr>
               <w:jc w:val="center"/>
               <w:rPr>
-                <w:rFonts w:eastAsia="新細明體" w:cs="Times New Roman" w:hint="eastAsia"/>
+                <w:rFonts w:eastAsia="新細明體" w:cs="Times New Roman"/>
                 <w:color w:val="000000"/>
                 <w:sz w:val="20"/>
                 <w:szCs w:val="20"/>
@@ -30549,7 +30485,7 @@
             <w:pPr>
               <w:jc w:val="center"/>
               <w:rPr>
-                <w:rFonts w:eastAsia="新細明體" w:cs="Times New Roman" w:hint="eastAsia"/>
+                <w:rFonts w:eastAsia="新細明體" w:cs="Times New Roman"/>
                 <w:color w:val="000000"/>
                 <w:sz w:val="20"/>
                 <w:szCs w:val="20"/>
@@ -30787,7 +30723,7 @@
             <w:pPr>
               <w:jc w:val="center"/>
               <w:rPr>
-                <w:rFonts w:eastAsia="新細明體" w:cs="Times New Roman" w:hint="eastAsia"/>
+                <w:rFonts w:eastAsia="新細明體" w:cs="Times New Roman"/>
                 <w:color w:val="000000"/>
                 <w:sz w:val="20"/>
                 <w:szCs w:val="20"/>
@@ -31013,7 +30949,7 @@
             <w:pPr>
               <w:jc w:val="center"/>
               <w:rPr>
-                <w:rFonts w:eastAsia="新細明體" w:cs="Times New Roman" w:hint="eastAsia"/>
+                <w:rFonts w:eastAsia="新細明體" w:cs="Times New Roman"/>
                 <w:color w:val="000000"/>
                 <w:sz w:val="20"/>
                 <w:szCs w:val="20"/>
@@ -31250,7 +31186,7 @@
             <w:pPr>
               <w:jc w:val="center"/>
               <w:rPr>
-                <w:rFonts w:eastAsia="新細明體" w:cs="Times New Roman" w:hint="eastAsia"/>
+                <w:rFonts w:eastAsia="新細明體" w:cs="Times New Roman"/>
                 <w:color w:val="000000"/>
                 <w:sz w:val="20"/>
                 <w:szCs w:val="20"/>
@@ -31488,7 +31424,7 @@
             <w:pPr>
               <w:jc w:val="center"/>
               <w:rPr>
-                <w:rFonts w:eastAsia="新細明體" w:cs="Times New Roman" w:hint="eastAsia"/>
+                <w:rFonts w:eastAsia="新細明體" w:cs="Times New Roman"/>
                 <w:color w:val="000000"/>
                 <w:sz w:val="20"/>
                 <w:szCs w:val="20"/>
@@ -31714,7 +31650,7 @@
             <w:pPr>
               <w:jc w:val="center"/>
               <w:rPr>
-                <w:rFonts w:eastAsia="新細明體" w:cs="Times New Roman" w:hint="eastAsia"/>
+                <w:rFonts w:eastAsia="新細明體" w:cs="Times New Roman"/>
                 <w:color w:val="000000"/>
                 <w:sz w:val="20"/>
                 <w:szCs w:val="20"/>
@@ -31940,7 +31876,7 @@
             <w:pPr>
               <w:jc w:val="center"/>
               <w:rPr>
-                <w:rFonts w:eastAsia="新細明體" w:cs="Times New Roman" w:hint="eastAsia"/>
+                <w:rFonts w:eastAsia="新細明體" w:cs="Times New Roman"/>
                 <w:color w:val="000000"/>
                 <w:sz w:val="20"/>
                 <w:szCs w:val="20"/>
@@ -32166,7 +32102,7 @@
             <w:pPr>
               <w:jc w:val="center"/>
               <w:rPr>
-                <w:rFonts w:eastAsia="新細明體" w:cs="Times New Roman" w:hint="eastAsia"/>
+                <w:rFonts w:eastAsia="新細明體" w:cs="Times New Roman"/>
                 <w:color w:val="000000"/>
                 <w:sz w:val="20"/>
                 <w:szCs w:val="20"/>
@@ -32392,7 +32328,7 @@
             <w:pPr>
               <w:jc w:val="center"/>
               <w:rPr>
-                <w:rFonts w:eastAsia="新細明體" w:cs="Times New Roman" w:hint="eastAsia"/>
+                <w:rFonts w:eastAsia="新細明體" w:cs="Times New Roman"/>
                 <w:color w:val="000000"/>
                 <w:sz w:val="20"/>
                 <w:szCs w:val="20"/>
@@ -32618,7 +32554,7 @@
             <w:pPr>
               <w:jc w:val="center"/>
               <w:rPr>
-                <w:rFonts w:eastAsia="新細明體" w:cs="Times New Roman" w:hint="eastAsia"/>
+                <w:rFonts w:eastAsia="新細明體" w:cs="Times New Roman"/>
                 <w:color w:val="000000"/>
                 <w:sz w:val="20"/>
                 <w:szCs w:val="20"/>
@@ -32855,7 +32791,7 @@
             <w:pPr>
               <w:jc w:val="center"/>
               <w:rPr>
-                <w:rFonts w:eastAsia="新細明體" w:cs="Times New Roman" w:hint="eastAsia"/>
+                <w:rFonts w:eastAsia="新細明體" w:cs="Times New Roman"/>
                 <w:color w:val="000000"/>
                 <w:sz w:val="20"/>
                 <w:szCs w:val="20"/>
@@ -33093,7 +33029,7 @@
             <w:pPr>
               <w:jc w:val="center"/>
               <w:rPr>
-                <w:rFonts w:eastAsia="新細明體" w:cs="Times New Roman" w:hint="eastAsia"/>
+                <w:rFonts w:eastAsia="新細明體" w:cs="Times New Roman"/>
                 <w:color w:val="000000"/>
                 <w:sz w:val="20"/>
                 <w:szCs w:val="20"/>
@@ -33319,7 +33255,7 @@
             <w:pPr>
               <w:jc w:val="center"/>
               <w:rPr>
-                <w:rFonts w:eastAsia="新細明體" w:cs="Times New Roman" w:hint="eastAsia"/>
+                <w:rFonts w:eastAsia="新細明體" w:cs="Times New Roman"/>
                 <w:color w:val="000000"/>
                 <w:sz w:val="20"/>
                 <w:szCs w:val="20"/>
@@ -38716,7 +38652,7 @@
 </file>
 
 <file path=customXml/itemProps1.xml><?xml version="1.0" encoding="utf-8"?>
-<ds:datastoreItem xmlns:ds="http://schemas.openxmlformats.org/officeDocument/2006/customXml" ds:itemID="{D9F06CDB-CF9A-4A38-AB83-2ED3A3FB2CCE}">
+<ds:datastoreItem xmlns:ds="http://schemas.openxmlformats.org/officeDocument/2006/customXml" ds:itemID="{7F9B1BE3-DA36-43F4-9014-D7A8DB91E2DE}">
   <ds:schemaRefs>
     <ds:schemaRef ds:uri="http://schemas.openxmlformats.org/officeDocument/2006/bibliography"/>
   </ds:schemaRefs>

</xml_diff>